<commit_message>
1. life expectancy. New data and final file. 2. median age. New data
</commit_message>
<xml_diff>
--- a/Sources.docx
+++ b/Sources.docx
@@ -65,8 +65,21 @@
       <w:r>
         <w:t xml:space="preserve">: </w:t>
       </w:r>
-      <w:r>
-        <w:t>https://www2.census.gov/programs-surveys/decennial/2000/phc/phc-t-09/tab07.pdf</w:t>
+      <w:hyperlink r:id="rId4" w:history="1">
+        <w:r>
+          <w:rPr>
+            <w:rStyle w:val="Hyperlink"/>
+          </w:rPr>
+          <w:t>https://www2.census.gov/programs-surveys/decennial/2000/phc/phc-t-09/tab07.pdf</w:t>
+        </w:r>
+      </w:hyperlink>
+    </w:p>
+    <w:p>
+      <w:r>
+        <w:t xml:space="preserve">US Census: </w:t>
+      </w:r>
+      <w:r>
+        <w:t>https://www.census.gov/data/tables/time-series/demo/popest/2020s-national-detail.html</w:t>
       </w:r>
     </w:p>
     <w:p>
@@ -620,6 +633,29 @@
       <w:szCs w:val="26"/>
     </w:rPr>
   </w:style>
+  <w:style w:type="character" w:styleId="Hyperlink">
+    <w:name w:val="Hyperlink"/>
+    <w:basedOn w:val="DefaultParagraphFont"/>
+    <w:uiPriority w:val="99"/>
+    <w:unhideWhenUsed/>
+    <w:rsid w:val="00A557DF"/>
+    <w:rPr>
+      <w:color w:val="0563C1" w:themeColor="hyperlink"/>
+      <w:u w:val="single"/>
+    </w:rPr>
+  </w:style>
+  <w:style w:type="character" w:styleId="UnresolvedMention">
+    <w:name w:val="Unresolved Mention"/>
+    <w:basedOn w:val="DefaultParagraphFont"/>
+    <w:uiPriority w:val="99"/>
+    <w:semiHidden/>
+    <w:unhideWhenUsed/>
+    <w:rsid w:val="00A557DF"/>
+    <w:rPr>
+      <w:color w:val="605E5C"/>
+      <w:shd w:val="clear" w:color="auto" w:fill="E1DFDD"/>
+    </w:rPr>
+  </w:style>
 </w:styles>
 </file>
 

</xml_diff>